<commit_message>
Updated the brief of our app
</commit_message>
<xml_diff>
--- a/documentation/Brief-CMYG.docx
+++ b/documentation/Brief-CMYG.docx
@@ -39,13 +39,23 @@
           <w:szCs w:val="32"/>
         </w:rPr>
       </w:pPr>
-      <w:r>
-        <w:rPr>
-          <w:rFonts w:ascii="Open Sans" w:hAnsi="Open Sans"/>
-          <w:sz w:val="32"/>
-          <w:szCs w:val="32"/>
-        </w:rPr>
-        <w:t>La nostra applicazione sarà diretta a tutte le aziende per l’organizzazione interna degli eventi.</w:t>
+      <w:proofErr w:type="spellStart"/>
+      <w:r>
+        <w:rPr>
+          <w:rFonts w:ascii="Open Sans" w:hAnsi="Open Sans"/>
+          <w:sz w:val="32"/>
+          <w:szCs w:val="32"/>
+        </w:rPr>
+        <w:t>CoEvents</w:t>
+      </w:r>
+      <w:proofErr w:type="spellEnd"/>
+      <w:r>
+        <w:rPr>
+          <w:rFonts w:ascii="Open Sans" w:hAnsi="Open Sans"/>
+          <w:sz w:val="32"/>
+          <w:szCs w:val="32"/>
+        </w:rPr>
+        <w:t xml:space="preserve"> sarà diretta a tutte le aziende per l’organizzazione interna degli eventi.</w:t>
       </w:r>
       <w:r>
         <w:rPr>
@@ -89,16 +99,18 @@
           <w:sz w:val="32"/>
           <w:szCs w:val="32"/>
         </w:rPr>
-        <w:t>L’obbiettivo della nostra app</w:t>
-      </w:r>
-      <w:r>
-        <w:rPr>
-          <w:rFonts w:ascii="Open Sans" w:hAnsi="Open Sans"/>
-          <w:sz w:val="32"/>
-          <w:szCs w:val="32"/>
-        </w:rPr>
-        <w:t>licazione</w:t>
-      </w:r>
+        <w:t xml:space="preserve">L’obbiettivo della nostra </w:t>
+      </w:r>
+      <w:proofErr w:type="spellStart"/>
+      <w:r>
+        <w:rPr>
+          <w:rFonts w:ascii="Open Sans" w:hAnsi="Open Sans"/>
+          <w:sz w:val="32"/>
+          <w:szCs w:val="32"/>
+        </w:rPr>
+        <w:t>webapp</w:t>
+      </w:r>
+      <w:proofErr w:type="spellEnd"/>
       <w:r>
         <w:rPr>
           <w:rFonts w:ascii="Open Sans" w:hAnsi="Open Sans"/>
@@ -250,8 +262,6 @@
         </w:rPr>
         <w:t>potrà</w:t>
       </w:r>
-      <w:bookmarkStart w:id="0" w:name="_GoBack"/>
-      <w:bookmarkEnd w:id="0"/>
       <w:r>
         <w:rPr>
           <w:rFonts w:ascii="Open Sans" w:hAnsi="Open Sans"/>
@@ -259,6 +269,62 @@
           <w:szCs w:val="32"/>
         </w:rPr>
         <w:t xml:space="preserve">: </w:t>
+      </w:r>
+    </w:p>
+    <w:p>
+      <w:pPr>
+        <w:pStyle w:val="Paragrafoelenco"/>
+        <w:numPr>
+          <w:ilvl w:val="0"/>
+          <w:numId w:val="3"/>
+        </w:numPr>
+        <w:jc w:val="both"/>
+        <w:rPr>
+          <w:rFonts w:ascii="Open Sans" w:hAnsi="Open Sans"/>
+          <w:sz w:val="32"/>
+          <w:szCs w:val="32"/>
+        </w:rPr>
+      </w:pPr>
+      <w:r>
+        <w:rPr>
+          <w:rFonts w:ascii="Open Sans" w:hAnsi="Open Sans"/>
+          <w:sz w:val="32"/>
+          <w:szCs w:val="32"/>
+        </w:rPr>
+        <w:t>Creare</w:t>
+      </w:r>
+      <w:r>
+        <w:rPr>
+          <w:rFonts w:ascii="Open Sans" w:hAnsi="Open Sans"/>
+          <w:sz w:val="32"/>
+          <w:szCs w:val="32"/>
+        </w:rPr>
+        <w:t xml:space="preserve"> e/o Modificare</w:t>
+      </w:r>
+      <w:r>
+        <w:rPr>
+          <w:rFonts w:ascii="Open Sans" w:hAnsi="Open Sans"/>
+          <w:sz w:val="32"/>
+          <w:szCs w:val="32"/>
+        </w:rPr>
+        <w:t xml:space="preserve"> un evento</w:t>
+      </w:r>
+      <w:r>
+        <w:rPr>
+          <w:rFonts w:ascii="Open Sans" w:hAnsi="Open Sans"/>
+          <w:sz w:val="32"/>
+          <w:szCs w:val="32"/>
+        </w:rPr>
+        <w:t xml:space="preserve"> </w:t>
+      </w:r>
+      <w:r>
+        <w:rPr>
+          <w:rFonts w:ascii="Open Sans" w:hAnsi="Open Sans"/>
+          <w:sz w:val="32"/>
+          <w:szCs w:val="32"/>
+          <w:vertAlign w:val="superscript"/>
+        </w:rPr>
+        <w:t>2*</w:t>
       </w:r>
     </w:p>
     <w:p>
@@ -304,31 +370,10 @@
           <w:sz w:val="32"/>
           <w:szCs w:val="32"/>
         </w:rPr>
-        <w:t>Creare un evento</w:t>
-      </w:r>
-    </w:p>
-    <w:p>
-      <w:pPr>
-        <w:pStyle w:val="Paragrafoelenco"/>
-        <w:numPr>
-          <w:ilvl w:val="0"/>
-          <w:numId w:val="1"/>
-        </w:numPr>
-        <w:jc w:val="both"/>
-        <w:rPr>
-          <w:rFonts w:ascii="Open Sans" w:hAnsi="Open Sans"/>
-          <w:sz w:val="32"/>
-          <w:szCs w:val="32"/>
-        </w:rPr>
-      </w:pPr>
-      <w:r>
-        <w:rPr>
-          <w:rFonts w:ascii="Open Sans" w:hAnsi="Open Sans"/>
-          <w:sz w:val="32"/>
-          <w:szCs w:val="32"/>
-        </w:rPr>
-        <w:t>Ricevere le notifiche push dell’evento</w:t>
-      </w:r>
+        <w:t>Ricevere le notifiche dell’evento</w:t>
+      </w:r>
+      <w:bookmarkStart w:id="0" w:name="_GoBack"/>
+      <w:bookmarkEnd w:id="0"/>
     </w:p>
     <w:p>
       <w:pPr>
@@ -373,8 +418,6 @@
         <w:jc w:val="both"/>
         <w:rPr>
           <w:rFonts w:ascii="Open Sans" w:hAnsi="Open Sans"/>
-          <w:sz w:val="32"/>
-          <w:szCs w:val="32"/>
         </w:rPr>
       </w:pPr>
       <w:r>
@@ -392,7 +435,42 @@
           <w:sz w:val="32"/>
           <w:szCs w:val="32"/>
         </w:rPr>
-        <w:t xml:space="preserve"> La possibilità di collaborare tra aziende per gli eventi può avvenire solo tra aziende registrate e che hanno una collaborazione reale fuori dal nostro network.</w:t>
+        <w:t xml:space="preserve"> </w:t>
+      </w:r>
+      <w:r>
+        <w:rPr>
+          <w:rFonts w:ascii="Open Sans" w:hAnsi="Open Sans"/>
+        </w:rPr>
+        <w:t>La possibilità di collaborare tra aziende per gli eventi può avvenire solo tra aziende registrate e che hanno una collaborazione reale fuori dal nostro network.</w:t>
+      </w:r>
+    </w:p>
+    <w:p>
+      <w:pPr>
+        <w:jc w:val="both"/>
+        <w:rPr>
+          <w:rFonts w:ascii="Open Sans" w:hAnsi="Open Sans"/>
+        </w:rPr>
+      </w:pPr>
+    </w:p>
+    <w:p>
+      <w:pPr>
+        <w:jc w:val="both"/>
+        <w:rPr>
+          <w:rFonts w:ascii="Open Sans" w:hAnsi="Open Sans"/>
+        </w:rPr>
+      </w:pPr>
+      <w:r>
+        <w:rPr>
+          <w:rFonts w:ascii="Open Sans" w:hAnsi="Open Sans"/>
+          <w:vertAlign w:val="superscript"/>
+        </w:rPr>
+        <w:t>2*</w:t>
+      </w:r>
+      <w:r>
+        <w:rPr>
+          <w:rFonts w:ascii="Open Sans" w:hAnsi="Open Sans"/>
+        </w:rPr>
+        <w:t xml:space="preserve"> La possibilità di modifica è riservata solo all’utente che ha creato l’evento e all’amministratore dell’account dell’azienda.</w:t>
       </w:r>
     </w:p>
     <w:sectPr>
@@ -521,6 +599,119 @@
     </w:lvl>
   </w:abstractNum>
   <w:abstractNum w:abstractNumId="1">
+    <w:nsid w:val="10757C10"/>
+    <w:multiLevelType w:val="hybridMultilevel"/>
+    <w:tmpl w:val="9AE4BB98"/>
+    <w:lvl w:ilvl="0" w:tplc="04100001">
+      <w:start w:val="1"/>
+      <w:numFmt w:val="bullet"/>
+      <w:lvlText w:val=""/>
+      <w:lvlJc w:val="left"/>
+      <w:pPr>
+        <w:ind w:left="720" w:hanging="360"/>
+      </w:pPr>
+      <w:rPr>
+        <w:rFonts w:ascii="Symbol" w:hAnsi="Symbol" w:hint="default"/>
+      </w:rPr>
+    </w:lvl>
+    <w:lvl w:ilvl="1" w:tplc="04100003" w:tentative="1">
+      <w:start w:val="1"/>
+      <w:numFmt w:val="bullet"/>
+      <w:lvlText w:val="o"/>
+      <w:lvlJc w:val="left"/>
+      <w:pPr>
+        <w:ind w:left="1440" w:hanging="360"/>
+      </w:pPr>
+      <w:rPr>
+        <w:rFonts w:ascii="Courier New" w:hAnsi="Courier New" w:cs="Courier New" w:hint="default"/>
+      </w:rPr>
+    </w:lvl>
+    <w:lvl w:ilvl="2" w:tplc="04100005" w:tentative="1">
+      <w:start w:val="1"/>
+      <w:numFmt w:val="bullet"/>
+      <w:lvlText w:val=""/>
+      <w:lvlJc w:val="left"/>
+      <w:pPr>
+        <w:ind w:left="2160" w:hanging="360"/>
+      </w:pPr>
+      <w:rPr>
+        <w:rFonts w:ascii="Wingdings" w:hAnsi="Wingdings" w:hint="default"/>
+      </w:rPr>
+    </w:lvl>
+    <w:lvl w:ilvl="3" w:tplc="04100001" w:tentative="1">
+      <w:start w:val="1"/>
+      <w:numFmt w:val="bullet"/>
+      <w:lvlText w:val=""/>
+      <w:lvlJc w:val="left"/>
+      <w:pPr>
+        <w:ind w:left="2880" w:hanging="360"/>
+      </w:pPr>
+      <w:rPr>
+        <w:rFonts w:ascii="Symbol" w:hAnsi="Symbol" w:hint="default"/>
+      </w:rPr>
+    </w:lvl>
+    <w:lvl w:ilvl="4" w:tplc="04100003" w:tentative="1">
+      <w:start w:val="1"/>
+      <w:numFmt w:val="bullet"/>
+      <w:lvlText w:val="o"/>
+      <w:lvlJc w:val="left"/>
+      <w:pPr>
+        <w:ind w:left="3600" w:hanging="360"/>
+      </w:pPr>
+      <w:rPr>
+        <w:rFonts w:ascii="Courier New" w:hAnsi="Courier New" w:cs="Courier New" w:hint="default"/>
+      </w:rPr>
+    </w:lvl>
+    <w:lvl w:ilvl="5" w:tplc="04100005" w:tentative="1">
+      <w:start w:val="1"/>
+      <w:numFmt w:val="bullet"/>
+      <w:lvlText w:val=""/>
+      <w:lvlJc w:val="left"/>
+      <w:pPr>
+        <w:ind w:left="4320" w:hanging="360"/>
+      </w:pPr>
+      <w:rPr>
+        <w:rFonts w:ascii="Wingdings" w:hAnsi="Wingdings" w:hint="default"/>
+      </w:rPr>
+    </w:lvl>
+    <w:lvl w:ilvl="6" w:tplc="04100001" w:tentative="1">
+      <w:start w:val="1"/>
+      <w:numFmt w:val="bullet"/>
+      <w:lvlText w:val=""/>
+      <w:lvlJc w:val="left"/>
+      <w:pPr>
+        <w:ind w:left="5040" w:hanging="360"/>
+      </w:pPr>
+      <w:rPr>
+        <w:rFonts w:ascii="Symbol" w:hAnsi="Symbol" w:hint="default"/>
+      </w:rPr>
+    </w:lvl>
+    <w:lvl w:ilvl="7" w:tplc="04100003" w:tentative="1">
+      <w:start w:val="1"/>
+      <w:numFmt w:val="bullet"/>
+      <w:lvlText w:val="o"/>
+      <w:lvlJc w:val="left"/>
+      <w:pPr>
+        <w:ind w:left="5760" w:hanging="360"/>
+      </w:pPr>
+      <w:rPr>
+        <w:rFonts w:ascii="Courier New" w:hAnsi="Courier New" w:cs="Courier New" w:hint="default"/>
+      </w:rPr>
+    </w:lvl>
+    <w:lvl w:ilvl="8" w:tplc="04100005" w:tentative="1">
+      <w:start w:val="1"/>
+      <w:numFmt w:val="bullet"/>
+      <w:lvlText w:val=""/>
+      <w:lvlJc w:val="left"/>
+      <w:pPr>
+        <w:ind w:left="6480" w:hanging="360"/>
+      </w:pPr>
+      <w:rPr>
+        <w:rFonts w:ascii="Wingdings" w:hAnsi="Wingdings" w:hint="default"/>
+      </w:rPr>
+    </w:lvl>
+  </w:abstractNum>
+  <w:abstractNum w:abstractNumId="2">
     <w:nsid w:val="37C67308"/>
     <w:multiLevelType w:val="hybridMultilevel"/>
     <w:tmpl w:val="73C6CFA0"/>
@@ -634,10 +825,13 @@
     </w:lvl>
   </w:abstractNum>
   <w:num w:numId="1">
-    <w:abstractNumId w:val="1"/>
+    <w:abstractNumId w:val="2"/>
   </w:num>
   <w:num w:numId="2">
     <w:abstractNumId w:val="0"/>
+  </w:num>
+  <w:num w:numId="3">
+    <w:abstractNumId w:val="1"/>
   </w:num>
 </w:numbering>
 </file>

</xml_diff>

<commit_message>
Aggiornato titolo del briefing
</commit_message>
<xml_diff>
--- a/documentation/Brief-CMYG.docx
+++ b/documentation/Brief-CMYG.docx
@@ -17,29 +17,46 @@
           <w:sz w:val="56"/>
           <w:szCs w:val="56"/>
         </w:rPr>
-        <w:t>Brief CMYG</w:t>
-      </w:r>
-    </w:p>
-    <w:p>
-      <w:pPr>
-        <w:jc w:val="both"/>
+        <w:t xml:space="preserve">Brief </w:t>
+      </w:r>
+      <w:r>
         <w:rPr>
           <w:rFonts w:ascii="Open Sans" w:hAnsi="Open Sans"/>
           <w:sz w:val="56"/>
           <w:szCs w:val="56"/>
         </w:rPr>
-      </w:pPr>
-    </w:p>
-    <w:p>
-      <w:pPr>
-        <w:jc w:val="both"/>
-        <w:rPr>
-          <w:rFonts w:ascii="Open Sans" w:hAnsi="Open Sans"/>
-          <w:sz w:val="32"/>
-          <w:szCs w:val="32"/>
-        </w:rPr>
-      </w:pPr>
-      <w:proofErr w:type="spellStart"/>
+        <w:t xml:space="preserve">“CoEvents” </w:t>
+      </w:r>
+      <w:bookmarkStart w:id="0" w:name="_GoBack"/>
+      <w:bookmarkEnd w:id="0"/>
+      <w:r>
+        <w:rPr>
+          <w:rFonts w:ascii="Open Sans" w:hAnsi="Open Sans"/>
+          <w:sz w:val="56"/>
+          <w:szCs w:val="56"/>
+        </w:rPr>
+        <w:t>CMYG</w:t>
+      </w:r>
+    </w:p>
+    <w:p>
+      <w:pPr>
+        <w:jc w:val="both"/>
+        <w:rPr>
+          <w:rFonts w:ascii="Open Sans" w:hAnsi="Open Sans"/>
+          <w:sz w:val="56"/>
+          <w:szCs w:val="56"/>
+        </w:rPr>
+      </w:pPr>
+    </w:p>
+    <w:p>
+      <w:pPr>
+        <w:jc w:val="both"/>
+        <w:rPr>
+          <w:rFonts w:ascii="Open Sans" w:hAnsi="Open Sans"/>
+          <w:sz w:val="32"/>
+          <w:szCs w:val="32"/>
+        </w:rPr>
+      </w:pPr>
       <w:r>
         <w:rPr>
           <w:rFonts w:ascii="Open Sans" w:hAnsi="Open Sans"/>
@@ -48,7 +65,6 @@
         </w:rPr>
         <w:t>CoEvents</w:t>
       </w:r>
-      <w:proofErr w:type="spellEnd"/>
       <w:r>
         <w:rPr>
           <w:rFonts w:ascii="Open Sans" w:hAnsi="Open Sans"/>
@@ -101,7 +117,6 @@
         </w:rPr>
         <w:t xml:space="preserve">L’obbiettivo della nostra </w:t>
       </w:r>
-      <w:proofErr w:type="spellStart"/>
       <w:r>
         <w:rPr>
           <w:rFonts w:ascii="Open Sans" w:hAnsi="Open Sans"/>
@@ -110,7 +125,6 @@
         </w:rPr>
         <w:t>webapp</w:t>
       </w:r>
-      <w:proofErr w:type="spellEnd"/>
       <w:r>
         <w:rPr>
           <w:rFonts w:ascii="Open Sans" w:hAnsi="Open Sans"/>
@@ -372,8 +386,6 @@
         </w:rPr>
         <w:t>Ricevere le notifiche dell’evento</w:t>
       </w:r>
-      <w:bookmarkStart w:id="0" w:name="_GoBack"/>
-      <w:bookmarkEnd w:id="0"/>
     </w:p>
     <w:p>
       <w:pPr>

</xml_diff>